<commit_message>
Got Short range scan working
</commit_message>
<xml_diff>
--- a/minol/Star Trek.docx
+++ b/minol/Star Trek.docx
@@ -132,6 +132,22 @@
         <w:rPr>
           <w:b/>
         </w:rPr>
+        <w:t>W</w:t>
+      </w:r>
+      <w:r>
+        <w:t xml:space="preserve"> warp control,</w:t>
+      </w:r>
+      <w:r>
+        <w:t xml:space="preserve"> move to an adjacent quadrant.</w:t>
+      </w:r>
+      <w:bookmarkStart w:id="0" w:name="_GoBack"/>
+      <w:bookmarkEnd w:id="0"/>
+    </w:p>
+    <w:p>
+      <w:r>
+        <w:rPr>
+          <w:b/>
+        </w:rPr>
         <w:t>L</w:t>
       </w:r>
       <w:r>
@@ -170,7 +186,10 @@
         <w:t>Short Range Scan</w:t>
       </w:r>
       <w:r>
-        <w:t xml:space="preserve"> : shows 6x6 grid</w:t>
+        <w:t xml:space="preserve"> : shows 8x8</w:t>
+      </w:r>
+      <w:r>
+        <w:t xml:space="preserve"> grid</w:t>
       </w:r>
     </w:p>
     <w:p>
@@ -270,12 +289,7 @@
     </w:p>
     <w:p>
       <w:r>
-        <w:t>16</w:t>
-      </w:r>
-      <w:bookmarkStart w:id="0" w:name="_GoBack"/>
-      <w:bookmarkEnd w:id="0"/>
-      <w:r>
-        <w:t>1-16</w:t>
+        <w:t>161-16</w:t>
       </w:r>
       <w:r>
         <w:t>4 Klingon Energy</w:t>

</xml_diff>

<commit_message>
Added Long range scanner
</commit_message>
<xml_diff>
--- a/minol/Star Trek.docx
+++ b/minol/Star Trek.docx
@@ -32,21 +32,49 @@
       </w:r>
     </w:p>
     <w:p>
+      <w:pPr>
+        <w:pStyle w:val="ListParagraph"/>
+        <w:numPr>
+          <w:ilvl w:val="0"/>
+          <w:numId w:val="1"/>
+        </w:numPr>
+      </w:pPr>
       <w:r>
         <w:t>8 x 8 Galaxy</w:t>
       </w:r>
     </w:p>
     <w:p>
+      <w:pPr>
+        <w:pStyle w:val="ListParagraph"/>
+        <w:numPr>
+          <w:ilvl w:val="0"/>
+          <w:numId w:val="1"/>
+        </w:numPr>
+      </w:pPr>
       <w:r>
         <w:t>8 x 8 Quadrant</w:t>
       </w:r>
     </w:p>
     <w:p>
+      <w:pPr>
+        <w:pStyle w:val="ListParagraph"/>
+        <w:numPr>
+          <w:ilvl w:val="0"/>
+          <w:numId w:val="1"/>
+        </w:numPr>
+      </w:pPr>
       <w:r>
         <w:t>Energy level only</w:t>
       </w:r>
     </w:p>
     <w:p>
+      <w:pPr>
+        <w:pStyle w:val="ListParagraph"/>
+        <w:numPr>
+          <w:ilvl w:val="0"/>
+          <w:numId w:val="1"/>
+        </w:numPr>
+      </w:pPr>
       <w:r>
         <w:t>Difficulty Level</w:t>
       </w:r>
@@ -58,26 +86,61 @@
       </w:r>
     </w:p>
     <w:p>
+      <w:pPr>
+        <w:pStyle w:val="ListParagraph"/>
+        <w:numPr>
+          <w:ilvl w:val="0"/>
+          <w:numId w:val="1"/>
+        </w:numPr>
+      </w:pPr>
       <w:r>
         <w:t>Current quadrant</w:t>
       </w:r>
     </w:p>
     <w:p>
+      <w:pPr>
+        <w:pStyle w:val="ListParagraph"/>
+        <w:numPr>
+          <w:ilvl w:val="0"/>
+          <w:numId w:val="1"/>
+        </w:numPr>
+      </w:pPr>
       <w:r>
         <w:t>Current sector</w:t>
       </w:r>
     </w:p>
     <w:p>
+      <w:pPr>
+        <w:pStyle w:val="ListParagraph"/>
+        <w:numPr>
+          <w:ilvl w:val="0"/>
+          <w:numId w:val="1"/>
+        </w:numPr>
+      </w:pPr>
       <w:r>
         <w:t>Klingon count</w:t>
       </w:r>
     </w:p>
     <w:p>
+      <w:pPr>
+        <w:pStyle w:val="ListParagraph"/>
+        <w:numPr>
+          <w:ilvl w:val="0"/>
+          <w:numId w:val="1"/>
+        </w:numPr>
+      </w:pPr>
       <w:r>
         <w:t xml:space="preserve">Klingons in current quadrant </w:t>
       </w:r>
     </w:p>
     <w:p>
+      <w:pPr>
+        <w:pStyle w:val="ListParagraph"/>
+        <w:numPr>
+          <w:ilvl w:val="0"/>
+          <w:numId w:val="1"/>
+        </w:numPr>
+      </w:pPr>
       <w:r>
         <w:t>Torpedo count</w:t>
       </w:r>
@@ -96,6 +159,70 @@
       </w:r>
     </w:p>
     <w:p>
+      <w:pPr>
+        <w:rPr>
+          <w:b/>
+          <w:u w:val="single"/>
+        </w:rPr>
+      </w:pPr>
+      <w:r>
+        <w:rPr>
+          <w:b/>
+          <w:u w:val="single"/>
+        </w:rPr>
+        <w:t>Completed</w:t>
+      </w:r>
+    </w:p>
+    <w:p>
+      <w:r>
+        <w:rPr>
+          <w:b/>
+        </w:rPr>
+        <w:t>L</w:t>
+      </w:r>
+      <w:r>
+        <w:t xml:space="preserve"> </w:t>
+      </w:r>
+      <w:r>
+        <w:t>Long</w:t>
+      </w:r>
+      <w:r>
+        <w:t xml:space="preserve"> Range Scan : shows 3x3 grid surrounding current quadrant</w:t>
+      </w:r>
+    </w:p>
+    <w:p>
+      <w:r>
+        <w:rPr>
+          <w:b/>
+        </w:rPr>
+        <w:t>S</w:t>
+      </w:r>
+      <w:r>
+        <w:rPr>
+          <w:b/>
+        </w:rPr>
+        <w:t xml:space="preserve"> or &lt;= ‘ ‘</w:t>
+      </w:r>
+      <w:r>
+        <w:t xml:space="preserve"> Short Range Scan : shows 8x8 grid</w:t>
+      </w:r>
+    </w:p>
+    <w:p>
+      <w:pPr>
+        <w:rPr>
+          <w:b/>
+          <w:u w:val="single"/>
+        </w:rPr>
+      </w:pPr>
+      <w:r>
+        <w:rPr>
+          <w:b/>
+          <w:u w:val="single"/>
+        </w:rPr>
+        <w:t>Todo</w:t>
+      </w:r>
+    </w:p>
+    <w:p>
       <w:r>
         <w:rPr>
           <w:b/>
@@ -139,186 +266,151 @@
       </w:r>
       <w:r>
         <w:t xml:space="preserve"> move to an adjacent quadrant.</w:t>
+      </w:r>
+    </w:p>
+    <w:p>
+      <w:r>
+        <w:rPr>
+          <w:b/>
+        </w:rPr>
+        <w:t xml:space="preserve">P </w:t>
+      </w:r>
+      <w:r>
+        <w:t>Phasers</w:t>
+      </w:r>
+      <w:r>
+        <w:t xml:space="preserve"> : fire, no direction, divided amongst Klingons equally, Klingons turn</w:t>
+      </w:r>
+      <w:r>
+        <w:t>. Speed issue here searching for Klingons ?</w:t>
+      </w:r>
+    </w:p>
+    <w:p>
+      <w:r>
+        <w:rPr>
+          <w:b/>
+        </w:rPr>
+        <w:t>T</w:t>
+      </w:r>
+      <w:r>
+        <w:t xml:space="preserve"> </w:t>
+      </w:r>
+      <w:r>
+        <w:t>Torpedoes</w:t>
+      </w:r>
+      <w:r>
+        <w:t xml:space="preserve"> : fire in direction, terminal, can destroy starbase, stopped by stars, Klingons turn</w:t>
+      </w:r>
+    </w:p>
+    <w:p>
+      <w:r>
+        <w:rPr>
+          <w:b/>
+        </w:rPr>
+        <w:t xml:space="preserve">Q </w:t>
+      </w:r>
+      <w:r>
+        <w:t>Quit Starfleet ?</w:t>
+      </w:r>
+    </w:p>
+    <w:p>
+      <w:pPr>
+        <w:rPr>
+          <w:b/>
+        </w:rPr>
+      </w:pPr>
+      <w:r>
+        <w:rPr>
+          <w:b/>
+        </w:rPr>
+        <w:t>Memory Block</w:t>
+      </w:r>
+      <w:r>
+        <w:rPr>
+          <w:b/>
+        </w:rPr>
+        <w:t xml:space="preserve"> (0xE00)</w:t>
+      </w:r>
+    </w:p>
+    <w:p>
+      <w:r>
+        <w:t>0-63</w:t>
+      </w:r>
+      <w:r>
+        <w:t xml:space="preserve"> </w:t>
+      </w:r>
+      <w:r>
+        <w:tab/>
+      </w:r>
+      <w:r>
+        <w:t>8x8 matrix, galaxy stored in HTU H:Starbases T</w:t>
+      </w:r>
+      <w:r>
+        <w:t>:Stars U:Klingons</w:t>
+      </w:r>
+    </w:p>
+    <w:p>
+      <w:pPr>
+        <w:ind w:left="720"/>
+      </w:pPr>
+      <w:r>
+        <w:t>1 in 16 has a starbase. 1 in 7 has 1-4 klingons.</w:t>
+      </w:r>
+    </w:p>
+    <w:p>
+      <w:r>
+        <w:t>64-127</w:t>
+      </w:r>
+      <w:r>
+        <w:tab/>
+        <w:t>8x8 matrix, quadrant. 0 = Nothing, 1-4 = Klingon#1-#4 10 = Star, 11 = Starbase, 12 = Enterprise</w:t>
+      </w:r>
+    </w:p>
+    <w:p>
+      <w:r>
+        <w:t>151-15</w:t>
+      </w:r>
+      <w:r>
+        <w:t>4 Klingon position</w:t>
+      </w:r>
+    </w:p>
+    <w:p>
+      <w:r>
+        <w:t>161-16</w:t>
+      </w:r>
+      <w:r>
+        <w:t>4 Klingon Energy</w:t>
+      </w:r>
+    </w:p>
+    <w:p>
+      <w:r>
+        <w:t>200-20</w:t>
+      </w:r>
+      <w:r>
+        <w:t>9</w:t>
+      </w:r>
+      <w:r>
+        <w:t xml:space="preserve"> direction to offset</w:t>
+      </w:r>
+      <w:r>
+        <w:t xml:space="preserve"> on 8.</w:t>
+      </w:r>
+    </w:p>
+    <w:p>
+      <w:r>
+        <w:t>254 Two character string for clearing screen etc.</w:t>
+      </w:r>
+    </w:p>
+    <w:p/>
+    <w:p>
+      <w:r>
+        <w:t xml:space="preserve">Game over when ; energy = 0, destroyed starbase, </w:t>
+      </w:r>
+      <w:r>
+        <w:t>Klingons all dead,resigned.</w:t>
       </w:r>
       <w:bookmarkStart w:id="0" w:name="_GoBack"/>
       <w:bookmarkEnd w:id="0"/>
-    </w:p>
-    <w:p>
-      <w:r>
-        <w:rPr>
-          <w:b/>
-        </w:rPr>
-        <w:t>L</w:t>
-      </w:r>
-      <w:r>
-        <w:t xml:space="preserve"> </w:t>
-      </w:r>
-      <w:r>
-        <w:t>Long</w:t>
-      </w:r>
-      <w:r>
-        <w:t xml:space="preserve"> Range Scan</w:t>
-      </w:r>
-      <w:r>
-        <w:t xml:space="preserve"> : shows 3x3</w:t>
-      </w:r>
-      <w:r>
-        <w:t xml:space="preserve"> grid surrounding current quadrant</w:t>
-      </w:r>
-    </w:p>
-    <w:p>
-      <w:r>
-        <w:rPr>
-          <w:b/>
-        </w:rPr>
-        <w:t>S</w:t>
-      </w:r>
-      <w:r>
-        <w:rPr>
-          <w:b/>
-        </w:rPr>
-        <w:t xml:space="preserve"> or &lt;= ‘ ‘</w:t>
-      </w:r>
-      <w:r>
-        <w:t xml:space="preserve"> </w:t>
-      </w:r>
-      <w:r>
-        <w:t>Short Range Scan</w:t>
-      </w:r>
-      <w:r>
-        <w:t xml:space="preserve"> : shows 8x8</w:t>
-      </w:r>
-      <w:r>
-        <w:t xml:space="preserve"> grid</w:t>
-      </w:r>
-    </w:p>
-    <w:p>
-      <w:r>
-        <w:rPr>
-          <w:b/>
-        </w:rPr>
-        <w:t xml:space="preserve">P </w:t>
-      </w:r>
-      <w:r>
-        <w:t>Phasers</w:t>
-      </w:r>
-      <w:r>
-        <w:t xml:space="preserve"> : fire, no direction, divided amongst Klingons equally, Klingons turn</w:t>
-      </w:r>
-      <w:r>
-        <w:t>. Speed issue here searching for Klingons ?</w:t>
-      </w:r>
-    </w:p>
-    <w:p>
-      <w:r>
-        <w:rPr>
-          <w:b/>
-        </w:rPr>
-        <w:t>T</w:t>
-      </w:r>
-      <w:r>
-        <w:t xml:space="preserve"> </w:t>
-      </w:r>
-      <w:r>
-        <w:t>Torpedoes</w:t>
-      </w:r>
-      <w:r>
-        <w:t xml:space="preserve"> : fire in direction, terminal, can destroy starbase, stopped by stars, Klingons turn</w:t>
-      </w:r>
-    </w:p>
-    <w:p>
-      <w:pPr>
-        <w:rPr>
-          <w:b/>
-        </w:rPr>
-      </w:pPr>
-      <w:r>
-        <w:rPr>
-          <w:b/>
-        </w:rPr>
-        <w:t>Memory Block</w:t>
-      </w:r>
-      <w:r>
-        <w:rPr>
-          <w:b/>
-        </w:rPr>
-        <w:t xml:space="preserve"> (0xE00)</w:t>
-      </w:r>
-    </w:p>
-    <w:p>
-      <w:r>
-        <w:t>0-63</w:t>
-      </w:r>
-      <w:r>
-        <w:t xml:space="preserve"> </w:t>
-      </w:r>
-      <w:r>
-        <w:tab/>
-      </w:r>
-      <w:r>
-        <w:t>8x8 matrix, galaxy stored in HTU H:Starbases T</w:t>
-      </w:r>
-      <w:r>
-        <w:t>:Stars U:Klingons</w:t>
-      </w:r>
-    </w:p>
-    <w:p>
-      <w:pPr>
-        <w:ind w:left="720"/>
-      </w:pPr>
-      <w:r>
-        <w:t>1 in 16 has a starbase. 1 in 7 has 1-4 klingons.</w:t>
-      </w:r>
-    </w:p>
-    <w:p>
-      <w:r>
-        <w:t>64-127</w:t>
-      </w:r>
-      <w:r>
-        <w:tab/>
-        <w:t>8x8 matrix, quadrant. 0 = Nothing, 1-4 = Klingon#1-#4 10 = Star, 11 = Starbase, 12 = Enterprise</w:t>
-      </w:r>
-    </w:p>
-    <w:p>
-      <w:r>
-        <w:t>151-15</w:t>
-      </w:r>
-      <w:r>
-        <w:t>4 Klingon position</w:t>
-      </w:r>
-    </w:p>
-    <w:p>
-      <w:r>
-        <w:t>161-16</w:t>
-      </w:r>
-      <w:r>
-        <w:t>4 Klingon Energy</w:t>
-      </w:r>
-    </w:p>
-    <w:p>
-      <w:r>
-        <w:t>200-20</w:t>
-      </w:r>
-      <w:r>
-        <w:t>9</w:t>
-      </w:r>
-      <w:r>
-        <w:t xml:space="preserve"> direction to offset</w:t>
-      </w:r>
-      <w:r>
-        <w:t xml:space="preserve"> on 8.</w:t>
-      </w:r>
-    </w:p>
-    <w:p>
-      <w:r>
-        <w:t>254 Two character string for clearing screen etc.</w:t>
-      </w:r>
-    </w:p>
-    <w:p/>
-    <w:p>
-      <w:r>
-        <w:t>Game over when ; energy = 0, destroyed starbase, Klingons all dead.</w:t>
-      </w:r>
     </w:p>
     <w:p/>
     <w:sectPr>
@@ -329,6 +421,127 @@
     </w:sectPr>
   </w:body>
 </w:document>
+</file>
+
+<file path=word/numbering.xml><?xml version="1.0" encoding="utf-8"?>
+<w:numbering xmlns:wpc="http://schemas.microsoft.com/office/word/2010/wordprocessingCanvas" xmlns:cx="http://schemas.microsoft.com/office/drawing/2014/chartex" xmlns:cx1="http://schemas.microsoft.com/office/drawing/2015/9/8/chartex" xmlns:mc="http://schemas.openxmlformats.org/markup-compatibility/2006" xmlns:o="urn:schemas-microsoft-com:office:office" xmlns:r="http://schemas.openxmlformats.org/officeDocument/2006/relationships" xmlns:m="http://schemas.openxmlformats.org/officeDocument/2006/math" xmlns:v="urn:schemas-microsoft-com:vml" xmlns:wp14="http://schemas.microsoft.com/office/word/2010/wordprocessingDrawing" xmlns:wp="http://schemas.openxmlformats.org/drawingml/2006/wordprocessingDrawing" xmlns:w10="urn:schemas-microsoft-com:office:word" xmlns:w="http://schemas.openxmlformats.org/wordprocessingml/2006/main" xmlns:w14="http://schemas.microsoft.com/office/word/2010/wordml" xmlns:w15="http://schemas.microsoft.com/office/word/2012/wordml" xmlns:w16se="http://schemas.microsoft.com/office/word/2015/wordml/symex" xmlns:wpg="http://schemas.microsoft.com/office/word/2010/wordprocessingGroup" xmlns:wpi="http://schemas.microsoft.com/office/word/2010/wordprocessingInk" xmlns:wne="http://schemas.microsoft.com/office/word/2006/wordml" xmlns:wps="http://schemas.microsoft.com/office/word/2010/wordprocessingShape" mc:Ignorable="w14 w15 w16se wp14">
+  <w:abstractNum w:abstractNumId="0" w15:restartNumberingAfterBreak="0">
+    <w:nsid w:val="45144933"/>
+    <w:multiLevelType w:val="hybridMultilevel"/>
+    <w:tmpl w:val="F0AC9984"/>
+    <w:lvl w:ilvl="0" w:tplc="08090001">
+      <w:start w:val="1"/>
+      <w:numFmt w:val="bullet"/>
+      <w:lvlText w:val=""/>
+      <w:lvlJc w:val="left"/>
+      <w:pPr>
+        <w:ind w:left="720" w:hanging="360"/>
+      </w:pPr>
+      <w:rPr>
+        <w:rFonts w:ascii="Symbol" w:hAnsi="Symbol" w:hint="default"/>
+      </w:rPr>
+    </w:lvl>
+    <w:lvl w:ilvl="1" w:tplc="08090003" w:tentative="1">
+      <w:start w:val="1"/>
+      <w:numFmt w:val="bullet"/>
+      <w:lvlText w:val="o"/>
+      <w:lvlJc w:val="left"/>
+      <w:pPr>
+        <w:ind w:left="1440" w:hanging="360"/>
+      </w:pPr>
+      <w:rPr>
+        <w:rFonts w:ascii="Courier New" w:hAnsi="Courier New" w:cs="Courier New" w:hint="default"/>
+      </w:rPr>
+    </w:lvl>
+    <w:lvl w:ilvl="2" w:tplc="08090005" w:tentative="1">
+      <w:start w:val="1"/>
+      <w:numFmt w:val="bullet"/>
+      <w:lvlText w:val=""/>
+      <w:lvlJc w:val="left"/>
+      <w:pPr>
+        <w:ind w:left="2160" w:hanging="360"/>
+      </w:pPr>
+      <w:rPr>
+        <w:rFonts w:ascii="Wingdings" w:hAnsi="Wingdings" w:hint="default"/>
+      </w:rPr>
+    </w:lvl>
+    <w:lvl w:ilvl="3" w:tplc="08090001" w:tentative="1">
+      <w:start w:val="1"/>
+      <w:numFmt w:val="bullet"/>
+      <w:lvlText w:val=""/>
+      <w:lvlJc w:val="left"/>
+      <w:pPr>
+        <w:ind w:left="2880" w:hanging="360"/>
+      </w:pPr>
+      <w:rPr>
+        <w:rFonts w:ascii="Symbol" w:hAnsi="Symbol" w:hint="default"/>
+      </w:rPr>
+    </w:lvl>
+    <w:lvl w:ilvl="4" w:tplc="08090003" w:tentative="1">
+      <w:start w:val="1"/>
+      <w:numFmt w:val="bullet"/>
+      <w:lvlText w:val="o"/>
+      <w:lvlJc w:val="left"/>
+      <w:pPr>
+        <w:ind w:left="3600" w:hanging="360"/>
+      </w:pPr>
+      <w:rPr>
+        <w:rFonts w:ascii="Courier New" w:hAnsi="Courier New" w:cs="Courier New" w:hint="default"/>
+      </w:rPr>
+    </w:lvl>
+    <w:lvl w:ilvl="5" w:tplc="08090005" w:tentative="1">
+      <w:start w:val="1"/>
+      <w:numFmt w:val="bullet"/>
+      <w:lvlText w:val=""/>
+      <w:lvlJc w:val="left"/>
+      <w:pPr>
+        <w:ind w:left="4320" w:hanging="360"/>
+      </w:pPr>
+      <w:rPr>
+        <w:rFonts w:ascii="Wingdings" w:hAnsi="Wingdings" w:hint="default"/>
+      </w:rPr>
+    </w:lvl>
+    <w:lvl w:ilvl="6" w:tplc="08090001" w:tentative="1">
+      <w:start w:val="1"/>
+      <w:numFmt w:val="bullet"/>
+      <w:lvlText w:val=""/>
+      <w:lvlJc w:val="left"/>
+      <w:pPr>
+        <w:ind w:left="5040" w:hanging="360"/>
+      </w:pPr>
+      <w:rPr>
+        <w:rFonts w:ascii="Symbol" w:hAnsi="Symbol" w:hint="default"/>
+      </w:rPr>
+    </w:lvl>
+    <w:lvl w:ilvl="7" w:tplc="08090003" w:tentative="1">
+      <w:start w:val="1"/>
+      <w:numFmt w:val="bullet"/>
+      <w:lvlText w:val="o"/>
+      <w:lvlJc w:val="left"/>
+      <w:pPr>
+        <w:ind w:left="5760" w:hanging="360"/>
+      </w:pPr>
+      <w:rPr>
+        <w:rFonts w:ascii="Courier New" w:hAnsi="Courier New" w:cs="Courier New" w:hint="default"/>
+      </w:rPr>
+    </w:lvl>
+    <w:lvl w:ilvl="8" w:tplc="08090005" w:tentative="1">
+      <w:start w:val="1"/>
+      <w:numFmt w:val="bullet"/>
+      <w:lvlText w:val=""/>
+      <w:lvlJc w:val="left"/>
+      <w:pPr>
+        <w:ind w:left="6480" w:hanging="360"/>
+      </w:pPr>
+      <w:rPr>
+        <w:rFonts w:ascii="Wingdings" w:hAnsi="Wingdings" w:hint="default"/>
+      </w:rPr>
+    </w:lvl>
+  </w:abstractNum>
+  <w:num w:numId="1">
+    <w:abstractNumId w:val="0"/>
+  </w:num>
+</w:numbering>
 </file>
 
 <file path=word/styles.xml><?xml version="1.0" encoding="utf-8"?>
@@ -771,6 +984,17 @@
       </w:tblBorders>
     </w:tblPr>
   </w:style>
+  <w:style w:type="paragraph" w:styleId="ListParagraph">
+    <w:name w:val="List Paragraph"/>
+    <w:basedOn w:val="Normal"/>
+    <w:uiPriority w:val="34"/>
+    <w:qFormat/>
+    <w:rsid w:val="00F85629"/>
+    <w:pPr>
+      <w:ind w:left="720"/>
+      <w:contextualSpacing/>
+    </w:pPr>
+  </w:style>
 </w:styles>
 </file>
 

</xml_diff>

<commit_message>
Added movement and torpedoes
</commit_message>
<xml_diff>
--- a/minol/Star Trek.docx
+++ b/minol/Star Trek.docx
@@ -161,155 +161,157 @@
       <w:proofErr w:type="gramEnd"/>
     </w:p>
     <w:p>
-      <w:pPr>
-        <w:rPr>
-          <w:b/>
-          <w:u w:val="single"/>
-        </w:rPr>
-      </w:pPr>
-      <w:r>
-        <w:rPr>
-          <w:b/>
-          <w:u w:val="single"/>
-        </w:rPr>
-        <w:t>Completed</w:t>
-      </w:r>
-    </w:p>
-    <w:p>
-      <w:r>
-        <w:rPr>
-          <w:b/>
-        </w:rPr>
-        <w:t>L</w:t>
-      </w:r>
-      <w:r>
-        <w:t xml:space="preserve"> </w:t>
-      </w:r>
-      <w:r>
-        <w:t>Long</w:t>
-      </w:r>
-      <w:r>
-        <w:t xml:space="preserve"> Range </w:t>
-      </w:r>
-      <w:proofErr w:type="gramStart"/>
-      <w:r>
-        <w:t>Scan :</w:t>
-      </w:r>
-      <w:proofErr w:type="gramEnd"/>
-      <w:r>
-        <w:t xml:space="preserve"> shows 3x3 grid surrounding current quadrant</w:t>
-      </w:r>
-    </w:p>
-    <w:p>
-      <w:r>
-        <w:rPr>
-          <w:b/>
-        </w:rPr>
-        <w:t>S</w:t>
-      </w:r>
-      <w:r>
-        <w:rPr>
-          <w:b/>
-        </w:rPr>
-        <w:t xml:space="preserve"> or &lt;= </w:t>
-      </w:r>
-      <w:proofErr w:type="gramStart"/>
-      <w:r>
-        <w:rPr>
-          <w:b/>
-        </w:rPr>
-        <w:t>‘ ‘</w:t>
-      </w:r>
-      <w:proofErr w:type="gramEnd"/>
-      <w:r>
-        <w:t xml:space="preserve"> Short Range Scan : shows 8x8 grid</w:t>
-      </w:r>
-    </w:p>
-    <w:p>
-      <w:r>
-        <w:rPr>
-          <w:b/>
-        </w:rPr>
-        <w:t>W</w:t>
-      </w:r>
-      <w:r>
-        <w:t xml:space="preserve"> warp control, move to an adjacent quadrant.</w:t>
-      </w:r>
-    </w:p>
-    <w:p>
-      <w:pPr>
-        <w:rPr>
-          <w:b/>
-          <w:u w:val="single"/>
-        </w:rPr>
-      </w:pPr>
       <w:bookmarkStart w:id="0" w:name="_GoBack"/>
       <w:bookmarkEnd w:id="0"/>
+      <w:r>
+        <w:rPr>
+          <w:b/>
+        </w:rPr>
+        <w:t>L</w:t>
+      </w:r>
+      <w:r>
+        <w:t xml:space="preserve"> </w:t>
+      </w:r>
+      <w:r>
+        <w:t>Long</w:t>
+      </w:r>
+      <w:r>
+        <w:t xml:space="preserve"> Range Scan : shows 3x3 grid surrounding current quadrant</w:t>
+      </w:r>
+    </w:p>
+    <w:p>
+      <w:r>
+        <w:rPr>
+          <w:b/>
+        </w:rPr>
+        <w:t>S</w:t>
+      </w:r>
+      <w:r>
+        <w:rPr>
+          <w:b/>
+        </w:rPr>
+        <w:t xml:space="preserve"> or &lt;= </w:t>
+      </w:r>
+      <w:proofErr w:type="gramStart"/>
+      <w:r>
+        <w:rPr>
+          <w:b/>
+        </w:rPr>
+        <w:t>‘ ‘</w:t>
+      </w:r>
+      <w:proofErr w:type="gramEnd"/>
+      <w:r>
+        <w:t xml:space="preserve"> Short Range Scan : shows 8x8 grid</w:t>
+      </w:r>
+    </w:p>
+    <w:p>
+      <w:r>
+        <w:rPr>
+          <w:b/>
+        </w:rPr>
+        <w:t>W</w:t>
+      </w:r>
+      <w:r>
+        <w:t xml:space="preserve"> warp control, move to an adjacent quadrant.</w:t>
+      </w:r>
+    </w:p>
+    <w:p>
+      <w:r>
+        <w:rPr>
+          <w:b/>
+        </w:rPr>
+        <w:t xml:space="preserve">M </w:t>
+      </w:r>
+      <w:r>
+        <w:t xml:space="preserve">Helm </w:t>
+      </w:r>
+      <w:proofErr w:type="gramStart"/>
+      <w:r>
+        <w:t>Control :</w:t>
+      </w:r>
+      <w:proofErr w:type="gramEnd"/>
+      <w:r>
+        <w:t xml:space="preserve"> move in direction 0-9, costs energy, Klingons fire or move after moving. If moves onto </w:t>
+      </w:r>
       <w:proofErr w:type="spellStart"/>
       <w:r>
+        <w:t>starbase</w:t>
+      </w:r>
+      <w:proofErr w:type="spellEnd"/>
+      <w:r>
+        <w:t xml:space="preserve">, </w:t>
+      </w:r>
+      <w:proofErr w:type="spellStart"/>
+      <w:r>
+        <w:t>starbase</w:t>
+      </w:r>
+      <w:proofErr w:type="spellEnd"/>
+      <w:r>
+        <w:t xml:space="preserve"> is ‘used’ (removed) but energy restored, extra torpedoes.</w:t>
+      </w:r>
+    </w:p>
+    <w:p>
+      <w:r>
+        <w:rPr>
+          <w:b/>
+        </w:rPr>
+        <w:t>T</w:t>
+      </w:r>
+      <w:r>
+        <w:t xml:space="preserve"> </w:t>
+      </w:r>
+      <w:proofErr w:type="gramStart"/>
+      <w:r>
+        <w:t>Torpedoes</w:t>
+      </w:r>
+      <w:r>
+        <w:t xml:space="preserve"> :</w:t>
+      </w:r>
+      <w:proofErr w:type="gramEnd"/>
+      <w:r>
+        <w:t xml:space="preserve"> fire in direction, terminal, can destroy </w:t>
+      </w:r>
+      <w:proofErr w:type="spellStart"/>
+      <w:r>
+        <w:t>starbase</w:t>
+      </w:r>
+      <w:proofErr w:type="spellEnd"/>
+      <w:r>
+        <w:t>, stopped by stars, Klingons turn</w:t>
+      </w:r>
+    </w:p>
+    <w:p>
+      <w:r>
+        <w:rPr>
+          <w:b/>
+        </w:rPr>
+        <w:t xml:space="preserve">Q </w:t>
+      </w:r>
+      <w:r>
+        <w:t xml:space="preserve">Quit </w:t>
+      </w:r>
+      <w:proofErr w:type="gramStart"/>
+      <w:r>
+        <w:t>Starfleet ?</w:t>
+      </w:r>
+      <w:proofErr w:type="gramEnd"/>
+    </w:p>
+    <w:p>
+      <w:pPr>
         <w:rPr>
           <w:b/>
           <w:u w:val="single"/>
         </w:rPr>
+      </w:pPr>
+      <w:proofErr w:type="spellStart"/>
+      <w:r>
+        <w:rPr>
+          <w:b/>
+          <w:u w:val="single"/>
+        </w:rPr>
         <w:t>Todo</w:t>
       </w:r>
       <w:proofErr w:type="spellEnd"/>
-    </w:p>
-    <w:p>
-      <w:r>
-        <w:rPr>
-          <w:b/>
-        </w:rPr>
-        <w:t xml:space="preserve">M </w:t>
-      </w:r>
-      <w:r>
-        <w:t xml:space="preserve">Helm </w:t>
-      </w:r>
-      <w:proofErr w:type="gramStart"/>
-      <w:r>
-        <w:t>Control</w:t>
-      </w:r>
-      <w:r>
-        <w:t xml:space="preserve"> :</w:t>
-      </w:r>
-      <w:proofErr w:type="gramEnd"/>
-      <w:r>
-        <w:t xml:space="preserve"> move in direction 0-9</w:t>
-      </w:r>
-      <w:r>
-        <w:t>, costs energy, Klingons fire</w:t>
-      </w:r>
-      <w:r>
-        <w:t xml:space="preserve"> or move</w:t>
-      </w:r>
-      <w:r>
-        <w:t xml:space="preserve"> after moving.</w:t>
-      </w:r>
-      <w:r>
-        <w:t xml:space="preserve"> If moves onto </w:t>
-      </w:r>
-      <w:proofErr w:type="spellStart"/>
-      <w:r>
-        <w:t>starbase</w:t>
-      </w:r>
-      <w:proofErr w:type="spellEnd"/>
-      <w:r>
-        <w:t xml:space="preserve">, </w:t>
-      </w:r>
-      <w:proofErr w:type="spellStart"/>
-      <w:r>
-        <w:t>starbase</w:t>
-      </w:r>
-      <w:proofErr w:type="spellEnd"/>
-      <w:r>
-        <w:t xml:space="preserve"> is ‘used’ </w:t>
-      </w:r>
-      <w:r>
-        <w:t>(removed) but energy</w:t>
-      </w:r>
-      <w:r>
-        <w:t xml:space="preserve"> restored, extra torpedoes.</w:t>
-      </w:r>
     </w:p>
     <w:p>
       <w:r>
@@ -329,10 +331,7 @@
       </w:r>
       <w:proofErr w:type="gramEnd"/>
       <w:r>
-        <w:t xml:space="preserve"> fire, no direction, divided amongst Klingons equally, Klingons turn</w:t>
-      </w:r>
-      <w:r>
-        <w:t xml:space="preserve">. Speed issue here searching for </w:t>
+        <w:t xml:space="preserve"> fire, no direction, divided amongst Klingons equally, Klingons turn. Speed issue here searching for </w:t>
       </w:r>
       <w:proofErr w:type="gramStart"/>
       <w:r>
@@ -342,49 +341,8 @@
     </w:p>
     <w:p>
       <w:r>
-        <w:rPr>
-          <w:b/>
-        </w:rPr>
-        <w:t>T</w:t>
-      </w:r>
-      <w:r>
-        <w:t xml:space="preserve"> </w:t>
-      </w:r>
-      <w:proofErr w:type="gramStart"/>
-      <w:r>
-        <w:t>Torpedoes</w:t>
-      </w:r>
-      <w:r>
-        <w:t xml:space="preserve"> :</w:t>
-      </w:r>
-      <w:proofErr w:type="gramEnd"/>
-      <w:r>
-        <w:t xml:space="preserve"> fire in direction, terminal, can destroy </w:t>
-      </w:r>
-      <w:proofErr w:type="spellStart"/>
-      <w:r>
-        <w:t>starbase</w:t>
-      </w:r>
-      <w:proofErr w:type="spellEnd"/>
-      <w:r>
-        <w:t>, stopped by stars, Klingons turn</w:t>
-      </w:r>
-    </w:p>
-    <w:p>
-      <w:r>
-        <w:rPr>
-          <w:b/>
-        </w:rPr>
-        <w:t xml:space="preserve">Q </w:t>
-      </w:r>
-      <w:r>
-        <w:t xml:space="preserve">Quit </w:t>
-      </w:r>
-      <w:proofErr w:type="gramStart"/>
-      <w:r>
-        <w:t>Starfleet ?</w:t>
-      </w:r>
-      <w:proofErr w:type="gramEnd"/>
+        <w:t>Klingons fire back.</w:t>
+      </w:r>
     </w:p>
     <w:p>
       <w:pPr>
@@ -514,7 +472,6 @@
         <w:t xml:space="preserve"> string for clearing screen etc.</w:t>
       </w:r>
     </w:p>
-    <w:p/>
     <w:p>
       <w:r>
         <w:t xml:space="preserve">Game over </w:t>

</xml_diff>